<commit_message>
Small improvements in labs ; also: use of Spotify token
</commit_message>
<xml_diff>
--- a/AMIS-Workshop-Introduction-NodeJS-June2017.docx
+++ b/AMIS-Workshop-Introduction-NodeJS-June2017.docx
@@ -352,7 +352,12 @@
       </w:r>
       <w:proofErr w:type="spellEnd"/>
       <w:r>
-        <w:t xml:space="preserve">, AWS and Oracle Application Container Cloud. Given the light weight nature of node.js you will be able to use the “free tier” resources in most cases. </w:t>
+        <w:t>, AW</w:t>
+      </w:r>
+      <w:bookmarkStart w:id="0" w:name="_GoBack"/>
+      <w:bookmarkEnd w:id="0"/>
+      <w:r>
+        <w:t xml:space="preserve">S and Oracle Application Container Cloud. Given the light weight nature of node.js you will be able to use the “free tier” resources in most cases. </w:t>
       </w:r>
     </w:p>
     <w:p>
@@ -380,7 +385,10 @@
     </w:p>
     <w:p>
       <w:r>
-        <w:t xml:space="preserve">In section 7 of this hands-on document are we going to be (optionally) using a </w:t>
+        <w:t>In section 10</w:t>
+      </w:r>
+      <w:r>
+        <w:t xml:space="preserve"> of this hands-on document are we going to be (optionally) using a </w:t>
       </w:r>
       <w:proofErr w:type="spellStart"/>
       <w:r>
@@ -2797,19 +2805,7 @@
           <w:rPr>
             <w:rStyle w:val="Hyperlink"/>
           </w:rPr>
-          <w:t>https://dl.dro</w:t>
-        </w:r>
-        <w:r>
-          <w:rPr>
-            <w:rStyle w:val="Hyperlink"/>
-          </w:rPr>
-          <w:t>p</w:t>
-        </w:r>
-        <w:r>
-          <w:rPr>
-            <w:rStyle w:val="Hyperlink"/>
-          </w:rPr>
-          <w:t>boxusercontent.com/u/12217570/WorkBetter.zip</w:t>
+          <w:t>https://dl.dropboxusercontent.com/u/12217570/WorkBetter.zip</w:t>
         </w:r>
       </w:hyperlink>
       <w:r>
@@ -2977,7 +2973,16 @@
         <w:br/>
       </w:r>
       <w:r>
-        <w:t xml:space="preserve">- copy or move hrm.js from the workshop folder part4-JET to </w:t>
+        <w:t xml:space="preserve">- copy or move </w:t>
+      </w:r>
+      <w:r>
+        <w:rPr>
+          <w:b/>
+        </w:rPr>
+        <w:t>hrm.js</w:t>
+      </w:r>
+      <w:r>
+        <w:t xml:space="preserve"> from the workshop folder part4-JET to </w:t>
       </w:r>
       <w:r>
         <w:t>part4\</w:t>
@@ -3000,7 +3005,16 @@
       <w:proofErr w:type="spellEnd"/>
       <w:r>
         <w:br/>
-        <w:t xml:space="preserve">- copy or move hrm.html from the workshop folder part4-JET to </w:t>
+        <w:t xml:space="preserve">- copy or move </w:t>
+      </w:r>
+      <w:r>
+        <w:rPr>
+          <w:b/>
+        </w:rPr>
+        <w:t>hrm.html</w:t>
+      </w:r>
+      <w:r>
+        <w:t xml:space="preserve"> from the workshop folder part4-JET to </w:t>
       </w:r>
       <w:r>
         <w:t>part4\</w:t>
@@ -3022,6 +3036,9 @@
       </w:r>
       <w:proofErr w:type="spellStart"/>
       <w:r>
+        <w:rPr>
+          <w:b/>
+        </w:rPr>
         <w:t>departments.json</w:t>
       </w:r>
       <w:proofErr w:type="spellEnd"/>
@@ -3038,7 +3055,16 @@
         <w:br/>
       </w:r>
       <w:r>
-        <w:t xml:space="preserve">- edit file main.js in </w:t>
+        <w:t xml:space="preserve">- edit file </w:t>
+      </w:r>
+      <w:r>
+        <w:rPr>
+          <w:b/>
+        </w:rPr>
+        <w:t>main.js</w:t>
+      </w:r>
+      <w:r>
+        <w:t xml:space="preserve"> in </w:t>
       </w:r>
       <w:r>
         <w:t>part4\</w:t>
@@ -3056,7 +3082,16 @@
       </w:r>
       <w:r>
         <w:br/>
-        <w:t xml:space="preserve">- edit file header.js in </w:t>
+        <w:t xml:space="preserve">- edit file </w:t>
+      </w:r>
+      <w:r>
+        <w:rPr>
+          <w:b/>
+        </w:rPr>
+        <w:t>header.js</w:t>
+      </w:r>
+      <w:r>
+        <w:t xml:space="preserve"> in </w:t>
       </w:r>
       <w:r>
         <w:t>part4\</w:t>
@@ -3070,13 +3105,30 @@
       </w:r>
       <w:proofErr w:type="spellEnd"/>
       <w:r>
+        <w:t>\</w:t>
+      </w:r>
+      <w:proofErr w:type="spellStart"/>
+      <w:r>
+        <w:t>viewModels</w:t>
+      </w:r>
+      <w:proofErr w:type="spellEnd"/>
+      <w:r>
         <w:t xml:space="preserve"> to make it look like header.js in workshop folder part4-JET (see instructions below)</w:t>
       </w:r>
       <w:r>
         <w:br/>
       </w:r>
       <w:r>
-        <w:t xml:space="preserve">- edit file app.js in </w:t>
+        <w:t xml:space="preserve">- edit file </w:t>
+      </w:r>
+      <w:r>
+        <w:rPr>
+          <w:b/>
+        </w:rPr>
+        <w:t>app.js</w:t>
+      </w:r>
+      <w:r>
+        <w:t xml:space="preserve"> in </w:t>
       </w:r>
       <w:r>
         <w:t>part4\</w:t>
@@ -3096,7 +3148,7 @@
         </w:rPr>
         <w:lastRenderedPageBreak/>
         <w:drawing>
-          <wp:inline distT="0" distB="0" distL="0" distR="0" wp14:anchorId="4C2ECC53" wp14:editId="0395E053">
+          <wp:inline distT="0" distB="0" distL="0" distR="0" wp14:anchorId="566351D8" wp14:editId="3B47A7C8">
             <wp:extent cx="5517107" cy="1912746"/>
             <wp:effectExtent l="0" t="0" r="7620" b="0"/>
             <wp:docPr id="29" name="Picture 29"/>
@@ -3658,6 +3710,26 @@
       </w:r>
       <w:r>
         <w:br/>
+      </w:r>
+      <w:r>
+        <w:br/>
+        <w:t xml:space="preserve">At this point you can edit the </w:t>
+      </w:r>
+      <w:proofErr w:type="spellStart"/>
+      <w:r>
+        <w:t>departments.json</w:t>
+      </w:r>
+      <w:proofErr w:type="spellEnd"/>
+      <w:r>
+        <w:t xml:space="preserve"> file – and see the changes in the web application. Instead of reading from a static file, you can </w:t>
+      </w:r>
+      <w:proofErr w:type="spellStart"/>
+      <w:r>
+        <w:t>reimplement</w:t>
+      </w:r>
+      <w:proofErr w:type="spellEnd"/>
+      <w:r>
+        <w:t xml:space="preserve"> the logic in app.js to respond to the /departments URL in a different way – for example by calling out to some REST API. </w:t>
       </w:r>
       <w:r>
         <w:br w:type="page"/>
@@ -6592,6 +6664,135 @@
       </w:r>
     </w:p>
     <w:p>
+      <w:r>
+        <w:t xml:space="preserve">Running Node applications in Docker containers is extremely simple to accomplish. It is a very common approach for implementing REST APIs, web serving applications and especially </w:t>
+      </w:r>
+      <w:proofErr w:type="spellStart"/>
+      <w:r>
+        <w:t>microservices</w:t>
+      </w:r>
+      <w:proofErr w:type="spellEnd"/>
+      <w:r>
+        <w:t>.</w:t>
+      </w:r>
+      <w:r>
+        <w:br/>
+      </w:r>
+      <w:r>
+        <w:br/>
+        <w:t xml:space="preserve">If you are interested in trying this out – take a look at the tutorial on </w:t>
+      </w:r>
+      <w:proofErr w:type="spellStart"/>
+      <w:r>
+        <w:t>Dockerizing</w:t>
+      </w:r>
+      <w:proofErr w:type="spellEnd"/>
+      <w:r>
+        <w:t xml:space="preserve"> a Web Application at </w:t>
+      </w:r>
+      <w:hyperlink r:id="rId65" w:history="1">
+        <w:r>
+          <w:rPr>
+            <w:rStyle w:val="Hyperlink"/>
+          </w:rPr>
+          <w:t>https://nodejs.org/en/docs/guides/nodejs-docker-webapp/</w:t>
+        </w:r>
+      </w:hyperlink>
+      <w:r>
+        <w:t xml:space="preserve"> . If you follow the steps described here, you will have a </w:t>
+      </w:r>
+      <w:proofErr w:type="spellStart"/>
+      <w:r>
+        <w:t>Dockerized</w:t>
+      </w:r>
+      <w:proofErr w:type="spellEnd"/>
+      <w:r>
+        <w:t xml:space="preserve"> Node application in no time.</w:t>
+      </w:r>
+    </w:p>
+    <w:p>
+      <w:r>
+        <w:t xml:space="preserve">An interesting twist to this is the story told in this article: </w:t>
+      </w:r>
+      <w:hyperlink r:id="rId66" w:history="1">
+        <w:r>
+          <w:rPr>
+            <w:rStyle w:val="Hyperlink"/>
+          </w:rPr>
+          <w:t>https://technology.amis.nl/2017/05/21/running-node-js-applications-from-github-in-generic-docker-container/</w:t>
+        </w:r>
+      </w:hyperlink>
+      <w:r>
+        <w:t xml:space="preserve"> . Instead of creating a container image specific to a Node application, a generic image is created with the capability to run a Node application that is first downloaded from GitHub. When running a container based on this image, the GITHUB URL as well as some other start up parameters are passed in. When Docker runs the container, cloning a Node application from GitHub and subsequently running it is the first thing that will happen.</w:t>
+      </w:r>
+    </w:p>
+    <w:p>
+      <w:r>
+        <w:t>This picture visualizes that process.</w:t>
+      </w:r>
+    </w:p>
+    <w:p>
+      <w:r>
+        <w:rPr>
+          <w:noProof/>
+        </w:rPr>
+        <w:drawing>
+          <wp:inline distT="0" distB="0" distL="0" distR="0">
+            <wp:extent cx="5972810" cy="2537891"/>
+            <wp:effectExtent l="0" t="0" r="0" b="0"/>
+            <wp:docPr id="9" name="Picture 9" descr="image"/>
+            <wp:cNvGraphicFramePr>
+              <a:graphicFrameLocks xmlns:a="http://schemas.openxmlformats.org/drawingml/2006/main" noChangeAspect="1"/>
+            </wp:cNvGraphicFramePr>
+            <a:graphic xmlns:a="http://schemas.openxmlformats.org/drawingml/2006/main">
+              <a:graphicData uri="http://schemas.openxmlformats.org/drawingml/2006/picture">
+                <pic:pic xmlns:pic="http://schemas.openxmlformats.org/drawingml/2006/picture">
+                  <pic:nvPicPr>
+                    <pic:cNvPr id="0" name="Picture 1" descr="image"/>
+                    <pic:cNvPicPr>
+                      <a:picLocks noChangeAspect="1" noChangeArrowheads="1"/>
+                    </pic:cNvPicPr>
+                  </pic:nvPicPr>
+                  <pic:blipFill>
+                    <a:blip r:embed="rId67">
+                      <a:extLst>
+                        <a:ext uri="{28A0092B-C50C-407E-A947-70E740481C1C}">
+                          <a14:useLocalDpi xmlns:a14="http://schemas.microsoft.com/office/drawing/2010/main" val="0"/>
+                        </a:ext>
+                      </a:extLst>
+                    </a:blip>
+                    <a:srcRect/>
+                    <a:stretch>
+                      <a:fillRect/>
+                    </a:stretch>
+                  </pic:blipFill>
+                  <pic:spPr bwMode="auto">
+                    <a:xfrm>
+                      <a:off x="0" y="0"/>
+                      <a:ext cx="5972810" cy="2537891"/>
+                    </a:xfrm>
+                    <a:prstGeom prst="rect">
+                      <a:avLst/>
+                    </a:prstGeom>
+                    <a:noFill/>
+                    <a:ln>
+                      <a:noFill/>
+                    </a:ln>
+                  </pic:spPr>
+                </pic:pic>
+              </a:graphicData>
+            </a:graphic>
+          </wp:inline>
+        </w:drawing>
+      </w:r>
+    </w:p>
+    <w:p>
+      <w:r>
+        <w:br w:type="page"/>
+      </w:r>
+    </w:p>
+    <w:p/>
+    <w:p>
       <w:pPr>
         <w:rPr>
           <w:rFonts w:asciiTheme="majorHAnsi" w:eastAsiaTheme="majorEastAsia" w:hAnsiTheme="majorHAnsi" w:cstheme="majorBidi"/>
@@ -6602,61 +6803,12 @@
           <w:szCs w:val="28"/>
         </w:rPr>
       </w:pPr>
-      <w:r>
-        <w:t xml:space="preserve">Running Node applications in Docker containers is extremely simple to accomplish. It is a very common approach for implementing REST APIs, web serving applications and especially </w:t>
-      </w:r>
-      <w:proofErr w:type="spellStart"/>
-      <w:r>
-        <w:t>microservices</w:t>
-      </w:r>
-      <w:proofErr w:type="spellEnd"/>
-      <w:r>
-        <w:t>.</w:t>
-      </w:r>
-      <w:r>
-        <w:br/>
-      </w:r>
-      <w:r>
-        <w:br/>
-        <w:t xml:space="preserve">If you are interested in trying this out – take a look at the tutorial on </w:t>
-      </w:r>
-      <w:proofErr w:type="spellStart"/>
-      <w:r>
-        <w:t>Dockerizing</w:t>
-      </w:r>
-      <w:proofErr w:type="spellEnd"/>
-      <w:r>
-        <w:t xml:space="preserve"> a Web Application at </w:t>
-      </w:r>
-      <w:hyperlink r:id="rId65" w:history="1">
-        <w:r>
-          <w:rPr>
-            <w:rStyle w:val="Hyperlink"/>
-          </w:rPr>
-          <w:t>https://nodejs.org/en/docs/guides/nodejs-docker-webapp/</w:t>
-        </w:r>
-      </w:hyperlink>
-      <w:r>
-        <w:t xml:space="preserve"> . If you follow the steps described here, you will have a </w:t>
-      </w:r>
-      <w:proofErr w:type="spellStart"/>
-      <w:r>
-        <w:t>Dockerized</w:t>
-      </w:r>
-      <w:proofErr w:type="spellEnd"/>
-      <w:r>
-        <w:t xml:space="preserve"> Node application in no time.</w:t>
-      </w:r>
-      <w:r>
-        <w:br w:type="page"/>
-      </w:r>
     </w:p>
     <w:p>
       <w:pPr>
         <w:pStyle w:val="Heading1"/>
       </w:pPr>
       <w:r>
-        <w:lastRenderedPageBreak/>
         <w:t>10</w:t>
       </w:r>
       <w:r>
@@ -6686,7 +6838,7 @@
       <w:r>
         <w:t xml:space="preserve">Oracle has created an open source project – available on </w:t>
       </w:r>
-      <w:hyperlink r:id="rId66" w:history="1">
+      <w:hyperlink r:id="rId68" w:history="1">
         <w:r>
           <w:rPr>
             <w:rStyle w:val="Hyperlink"/>
@@ -6731,7 +6883,7 @@
       <w:r>
         <w:t>Another option is to build a Virtual Machine that contains Oracle 11gR2 XE, Node 7.x and CentOS 7.2 using the OXAR GitHub Repository (</w:t>
       </w:r>
-      <w:hyperlink r:id="rId67" w:history="1">
+      <w:hyperlink r:id="rId69" w:history="1">
         <w:r>
           <w:rPr>
             <w:rStyle w:val="Hyperlink"/>
@@ -6817,7 +6969,7 @@
       <w:r>
         <w:t xml:space="preserve"> clone </w:t>
       </w:r>
-      <w:hyperlink r:id="rId68" w:history="1">
+      <w:hyperlink r:id="rId70" w:history="1">
         <w:r>
           <w:rPr>
             <w:rStyle w:val="Hyperlink"/>
@@ -6863,7 +7015,7 @@
       <w:r>
         <w:t xml:space="preserve"> in the OXAR root directory – set parameter OOS_ORACLE_FILE_URL to </w:t>
       </w:r>
-      <w:hyperlink r:id="rId69" w:history="1">
+      <w:hyperlink r:id="rId71" w:history="1">
         <w:r>
           <w:rPr>
             <w:rStyle w:val="Hyperlink"/>
@@ -6908,6 +7060,7 @@
         <w:ind w:left="720"/>
       </w:pPr>
       <w:r>
+        <w:lastRenderedPageBreak/>
         <w:t xml:space="preserve">this will run for a file, download the CentOS base image and create the VM, install all of </w:t>
       </w:r>
       <w:proofErr w:type="spellStart"/>
@@ -6956,7 +7109,6 @@
         <w:br/>
       </w:r>
       <w:r>
-        <w:lastRenderedPageBreak/>
         <w:br/>
       </w:r>
       <w:r>
@@ -7027,7 +7179,7 @@
       <w:r>
         <w:t xml:space="preserve"> clone </w:t>
       </w:r>
-      <w:hyperlink r:id="rId70" w:history="1">
+      <w:hyperlink r:id="rId72" w:history="1">
         <w:r>
           <w:rPr>
             <w:rStyle w:val="Hyperlink"/>
@@ -7233,6 +7385,7 @@
         </w:numPr>
       </w:pPr>
       <w:r>
+        <w:lastRenderedPageBreak/>
         <w:t xml:space="preserve">navigate to the directory </w:t>
       </w:r>
       <w:r>
@@ -7269,9 +7422,6 @@
       </w:r>
       <w:r>
         <w:br/>
-      </w:r>
-      <w:r>
-        <w:lastRenderedPageBreak/>
         <w:t>node select</w:t>
       </w:r>
       <w:r>
@@ -7338,7 +7488,7 @@
       <w:r>
         <w:t xml:space="preserve">Download the Virtual Box image from </w:t>
       </w:r>
-      <w:hyperlink r:id="rId71" w:history="1">
+      <w:hyperlink r:id="rId73" w:history="1">
         <w:r>
           <w:rPr>
             <w:rStyle w:val="Hyperlink"/>
@@ -7422,7 +7572,7 @@
                     </pic:cNvPicPr>
                   </pic:nvPicPr>
                   <pic:blipFill>
-                    <a:blip r:embed="rId72">
+                    <a:blip r:embed="rId74">
                       <a:extLst>
                         <a:ext uri="{28A0092B-C50C-407E-A947-70E740481C1C}">
                           <a14:useLocalDpi xmlns:a14="http://schemas.microsoft.com/office/drawing/2010/main" val="0"/>
@@ -7457,6 +7607,7 @@
         <w:br/>
       </w:r>
       <w:r>
+        <w:lastRenderedPageBreak/>
         <w:br/>
         <w:t>Some details for the VM:</w:t>
       </w:r>
@@ -7478,9 +7629,6 @@
       <w:proofErr w:type="spellEnd"/>
       <w:r>
         <w:cr/>
-      </w:r>
-      <w:r>
-        <w:lastRenderedPageBreak/>
         <w:t>ALL PASSWORDS ARE : oracle</w:t>
       </w:r>
       <w:r>
@@ -7587,7 +7735,7 @@
                     <pic:cNvPicPr/>
                   </pic:nvPicPr>
                   <pic:blipFill>
-                    <a:blip r:embed="rId73"/>
+                    <a:blip r:embed="rId75"/>
                     <a:stretch>
                       <a:fillRect/>
                     </a:stretch>
@@ -7623,7 +7771,7 @@
       <w:r>
         <w:t xml:space="preserve"> described here (also see </w:t>
       </w:r>
-      <w:hyperlink r:id="rId74" w:history="1">
+      <w:hyperlink r:id="rId76" w:history="1">
         <w:r>
           <w:rPr>
             <w:rStyle w:val="Hyperlink"/>
@@ -7634,7 +7782,7 @@
       <w:r>
         <w:t xml:space="preserve"> , or use these steps for upgrading: </w:t>
       </w:r>
-      <w:hyperlink r:id="rId75" w:history="1">
+      <w:hyperlink r:id="rId77" w:history="1">
         <w:r>
           <w:rPr>
             <w:rStyle w:val="Hyperlink"/>
@@ -7701,7 +7849,7 @@
                     <pic:cNvPicPr/>
                   </pic:nvPicPr>
                   <pic:blipFill>
-                    <a:blip r:embed="rId76"/>
+                    <a:blip r:embed="rId78"/>
                     <a:stretch>
                       <a:fillRect/>
                     </a:stretch>
@@ -7753,6 +7901,7 @@
         <w:pStyle w:val="ListParagraph"/>
       </w:pPr>
       <w:r>
+        <w:lastRenderedPageBreak/>
         <w:t xml:space="preserve">Exit the </w:t>
       </w:r>
       <w:proofErr w:type="spellStart"/>
@@ -7874,7 +8023,7 @@
                     <pic:cNvPicPr/>
                   </pic:nvPicPr>
                   <pic:blipFill>
-                    <a:blip r:embed="rId77"/>
+                    <a:blip r:embed="rId79"/>
                     <a:stretch>
                       <a:fillRect/>
                     </a:stretch>
@@ -7935,7 +8084,7 @@
       <w:r>
         <w:t xml:space="preserve"> clone </w:t>
       </w:r>
-      <w:hyperlink r:id="rId78" w:history="1">
+      <w:hyperlink r:id="rId80" w:history="1">
         <w:r>
           <w:rPr>
             <w:rStyle w:val="Hyperlink"/>
@@ -8014,6 +8163,9 @@
       </w:r>
       <w:r>
         <w:br/>
+      </w:r>
+      <w:r>
+        <w:lastRenderedPageBreak/>
         <w:t>This will perform a select operation against the HR schema in the local database. You should see a department record being reported on.</w:t>
       </w:r>
       <w:r>
@@ -8042,7 +8194,7 @@
                     <pic:cNvPicPr/>
                   </pic:nvPicPr>
                   <pic:blipFill rotWithShape="1">
-                    <a:blip r:embed="rId79"/>
+                    <a:blip r:embed="rId81"/>
                     <a:srcRect t="50819" b="15573"/>
                     <a:stretch/>
                   </pic:blipFill>
@@ -8073,7 +8225,6 @@
         <w:br/>
       </w:r>
       <w:r>
-        <w:lastRenderedPageBreak/>
         <w:br/>
         <w:t xml:space="preserve">Now check the contents of the select.js program. It shows you quite a bit about how the Oracle Database Driver for Node has you interact with the Oracle database. The connection details are configured in the file </w:t>
       </w:r>
@@ -8157,7 +8308,7 @@
                     <pic:cNvPicPr/>
                   </pic:nvPicPr>
                   <pic:blipFill rotWithShape="1">
-                    <a:blip r:embed="rId80"/>
+                    <a:blip r:embed="rId82"/>
                     <a:srcRect b="2684"/>
                     <a:stretch/>
                   </pic:blipFill>
@@ -8307,7 +8458,7 @@
       <w:r>
         <w:t xml:space="preserve">Official documentation for Node.js: </w:t>
       </w:r>
-      <w:hyperlink r:id="rId81" w:history="1">
+      <w:hyperlink r:id="rId83" w:history="1">
         <w:r>
           <w:rPr>
             <w:rStyle w:val="Hyperlink"/>
@@ -8323,7 +8474,7 @@
       <w:r>
         <w:t xml:space="preserve">Several useful how-to articles on Node.js: </w:t>
       </w:r>
-      <w:hyperlink r:id="rId82" w:history="1">
+      <w:hyperlink r:id="rId84" w:history="1">
         <w:r>
           <w:rPr>
             <w:rStyle w:val="Hyperlink"/>
@@ -8347,7 +8498,7 @@
       <w:r>
         <w:t xml:space="preserve"> it: </w:t>
       </w:r>
-      <w:hyperlink r:id="rId83" w:history="1">
+      <w:hyperlink r:id="rId85" w:history="1">
         <w:r>
           <w:rPr>
             <w:rStyle w:val="Hyperlink"/>
@@ -8363,7 +8514,7 @@
       <w:r>
         <w:t xml:space="preserve">GitHub Repository for Oracle JET : </w:t>
       </w:r>
-      <w:hyperlink r:id="rId84" w:history="1">
+      <w:hyperlink r:id="rId86" w:history="1">
         <w:r>
           <w:rPr>
             <w:rStyle w:val="Hyperlink"/>
@@ -8384,7 +8535,7 @@
       <w:r>
         <w:t xml:space="preserve"> (database driver): </w:t>
       </w:r>
-      <w:hyperlink r:id="rId85" w:history="1">
+      <w:hyperlink r:id="rId87" w:history="1">
         <w:r>
           <w:rPr>
             <w:rStyle w:val="Hyperlink"/>
@@ -8400,7 +8551,7 @@
       <w:r>
         <w:t xml:space="preserve">Quick Start with MongoDB: </w:t>
       </w:r>
-      <w:hyperlink r:id="rId86" w:history="1">
+      <w:hyperlink r:id="rId88" w:history="1">
         <w:r>
           <w:rPr>
             <w:rStyle w:val="Hyperlink"/>
@@ -8413,8 +8564,6 @@
       </w:r>
     </w:p>
     <w:p>
-      <w:bookmarkStart w:id="0" w:name="_GoBack"/>
-      <w:bookmarkEnd w:id="0"/>
       <w:r>
         <w:br w:type="page"/>
       </w:r>

</xml_diff>